<commit_message>
Modificacion de documentos y creacion d PGv3
</commit_message>
<xml_diff>
--- a/Semana 10, indicadores, supuestos, cronograma.docx
+++ b/Semana 10, indicadores, supuestos, cronograma.docx
@@ -74,49 +74,6 @@
                 <pic:pic xmlns:pic="http://schemas.openxmlformats.org/drawingml/2006/picture">
                   <pic:nvPicPr>
                     <pic:cNvPr id="1" name="Imagen 1" descr="Interfaz de usuario gráfica, Texto, Aplicación, Correo electrónico&#10;&#10;Descripción generada automáticamente"/>
-                    <pic:cNvPicPr/>
-                  </pic:nvPicPr>
-                  <pic:blipFill>
-                    <a:blip r:embed="rId4"/>
-                    <a:stretch>
-                      <a:fillRect/>
-                    </a:stretch>
-                  </pic:blipFill>
-                  <pic:spPr>
-                    <a:xfrm>
-                      <a:off x="0" y="0"/>
-                      <a:ext cx="5612130" cy="3155315"/>
-                    </a:xfrm>
-                    <a:prstGeom prst="rect">
-                      <a:avLst/>
-                    </a:prstGeom>
-                  </pic:spPr>
-                </pic:pic>
-              </a:graphicData>
-            </a:graphic>
-          </wp:inline>
-        </w:drawing>
-      </w:r>
-    </w:p>
-    <w:p>
-      <w:r>
-        <w:rPr>
-          <w:noProof/>
-        </w:rPr>
-        <w:lastRenderedPageBreak/>
-        <w:drawing>
-          <wp:inline distT="0" distB="0" distL="0" distR="0" wp14:anchorId="540F4C0C" wp14:editId="381E32D6">
-            <wp:extent cx="5612130" cy="3155315"/>
-            <wp:effectExtent l="0" t="0" r="7620" b="6985"/>
-            <wp:docPr id="2" name="Imagen 2" descr="Texto&#10;&#10;Descripción generada automáticamente"/>
-            <wp:cNvGraphicFramePr>
-              <a:graphicFrameLocks xmlns:a="http://schemas.openxmlformats.org/drawingml/2006/main" noChangeAspect="1"/>
-            </wp:cNvGraphicFramePr>
-            <a:graphic xmlns:a="http://schemas.openxmlformats.org/drawingml/2006/main">
-              <a:graphicData uri="http://schemas.openxmlformats.org/drawingml/2006/picture">
-                <pic:pic xmlns:pic="http://schemas.openxmlformats.org/drawingml/2006/picture">
-                  <pic:nvPicPr>
-                    <pic:cNvPr id="2" name="Imagen 2" descr="Texto&#10;&#10;Descripción generada automáticamente"/>
                     <pic:cNvPicPr/>
                   </pic:nvPicPr>
                   <pic:blipFill>
@@ -146,11 +103,12 @@
         <w:rPr>
           <w:noProof/>
         </w:rPr>
+        <w:lastRenderedPageBreak/>
         <w:drawing>
-          <wp:inline distT="0" distB="0" distL="0" distR="0" wp14:anchorId="3F628DD4" wp14:editId="2868FEB2">
+          <wp:inline distT="0" distB="0" distL="0" distR="0" wp14:anchorId="540F4C0C" wp14:editId="381E32D6">
             <wp:extent cx="5612130" cy="3155315"/>
             <wp:effectExtent l="0" t="0" r="7620" b="6985"/>
-            <wp:docPr id="3" name="Imagen 3" descr="Tabla&#10;&#10;Descripción generada automáticamente"/>
+            <wp:docPr id="2" name="Imagen 2" descr="Texto&#10;&#10;Descripción generada automáticamente"/>
             <wp:cNvGraphicFramePr>
               <a:graphicFrameLocks xmlns:a="http://schemas.openxmlformats.org/drawingml/2006/main" noChangeAspect="1"/>
             </wp:cNvGraphicFramePr>
@@ -158,7 +116,7 @@
               <a:graphicData uri="http://schemas.openxmlformats.org/drawingml/2006/picture">
                 <pic:pic xmlns:pic="http://schemas.openxmlformats.org/drawingml/2006/picture">
                   <pic:nvPicPr>
-                    <pic:cNvPr id="3" name="Imagen 3" descr="Tabla&#10;&#10;Descripción generada automáticamente"/>
+                    <pic:cNvPr id="2" name="Imagen 2" descr="Texto&#10;&#10;Descripción generada automáticamente"/>
                     <pic:cNvPicPr/>
                   </pic:nvPicPr>
                   <pic:blipFill>
@@ -183,6 +141,415 @@
         </w:drawing>
       </w:r>
     </w:p>
+    <w:p>
+      <w:r>
+        <w:rPr>
+          <w:noProof/>
+        </w:rPr>
+        <w:drawing>
+          <wp:inline distT="0" distB="0" distL="0" distR="0" wp14:anchorId="3F628DD4" wp14:editId="2868FEB2">
+            <wp:extent cx="5612130" cy="3155315"/>
+            <wp:effectExtent l="0" t="0" r="7620" b="6985"/>
+            <wp:docPr id="3" name="Imagen 3" descr="Tabla&#10;&#10;Descripción generada automáticamente"/>
+            <wp:cNvGraphicFramePr>
+              <a:graphicFrameLocks xmlns:a="http://schemas.openxmlformats.org/drawingml/2006/main" noChangeAspect="1"/>
+            </wp:cNvGraphicFramePr>
+            <a:graphic xmlns:a="http://schemas.openxmlformats.org/drawingml/2006/main">
+              <a:graphicData uri="http://schemas.openxmlformats.org/drawingml/2006/picture">
+                <pic:pic xmlns:pic="http://schemas.openxmlformats.org/drawingml/2006/picture">
+                  <pic:nvPicPr>
+                    <pic:cNvPr id="3" name="Imagen 3" descr="Tabla&#10;&#10;Descripción generada automáticamente"/>
+                    <pic:cNvPicPr/>
+                  </pic:nvPicPr>
+                  <pic:blipFill>
+                    <a:blip r:embed="rId7"/>
+                    <a:stretch>
+                      <a:fillRect/>
+                    </a:stretch>
+                  </pic:blipFill>
+                  <pic:spPr>
+                    <a:xfrm>
+                      <a:off x="0" y="0"/>
+                      <a:ext cx="5612130" cy="3155315"/>
+                    </a:xfrm>
+                    <a:prstGeom prst="rect">
+                      <a:avLst/>
+                    </a:prstGeom>
+                  </pic:spPr>
+                </pic:pic>
+              </a:graphicData>
+            </a:graphic>
+          </wp:inline>
+        </w:drawing>
+      </w:r>
+    </w:p>
+    <w:p>
+      <w:r>
+        <w:br w:type="page"/>
+      </w:r>
+    </w:p>
+    <w:p>
+      <w:pPr>
+        <w:rPr>
+          <w:b/>
+          <w:bCs/>
+        </w:rPr>
+      </w:pPr>
+      <w:r>
+        <w:rPr>
+          <w:b/>
+          <w:bCs/>
+        </w:rPr>
+        <w:lastRenderedPageBreak/>
+        <w:t>Metodología de la Investigación</w:t>
+      </w:r>
+    </w:p>
+    <w:p>
+      <w:pPr>
+        <w:rPr>
+          <w:highlight w:val="lightGray"/>
+        </w:rPr>
+      </w:pPr>
+      <w:r>
+        <w:rPr>
+          <w:highlight w:val="lightGray"/>
+        </w:rPr>
+        <w:t>Colocar la teoría de lo que significa cada uno de esos instrumentos</w:t>
+      </w:r>
+    </w:p>
+    <w:p>
+      <w:pPr>
+        <w:pStyle w:val="Prrafodelista"/>
+        <w:numPr>
+          <w:ilvl w:val="0"/>
+          <w:numId w:val="1"/>
+        </w:numPr>
+        <w:rPr>
+          <w:highlight w:val="lightGray"/>
+        </w:rPr>
+      </w:pPr>
+      <w:r>
+        <w:rPr>
+          <w:highlight w:val="lightGray"/>
+        </w:rPr>
+        <w:t>Variable independiente -&gt; cuestionario, encuesta a los usuarios</w:t>
+      </w:r>
+    </w:p>
+    <w:p>
+      <w:pPr>
+        <w:pStyle w:val="Prrafodelista"/>
+        <w:numPr>
+          <w:ilvl w:val="1"/>
+          <w:numId w:val="1"/>
+        </w:numPr>
+        <w:rPr>
+          <w:highlight w:val="lightGray"/>
+        </w:rPr>
+      </w:pPr>
+      <w:r>
+        <w:rPr>
+          <w:highlight w:val="lightGray"/>
+        </w:rPr>
+        <w:t>Entonces colocar la teoría de lo que es una encuesta.</w:t>
+      </w:r>
+    </w:p>
+    <w:p>
+      <w:pPr>
+        <w:pStyle w:val="Prrafodelista"/>
+        <w:numPr>
+          <w:ilvl w:val="2"/>
+          <w:numId w:val="1"/>
+        </w:numPr>
+      </w:pPr>
+      <w:r>
+        <w:rPr>
+          <w:highlight w:val="lightGray"/>
+        </w:rPr>
+        <w:t>Ej. la variable independiente se va a medir mediante un cuestionario</w:t>
+      </w:r>
+      <w:r>
+        <w:t xml:space="preserve"> </w:t>
+      </w:r>
+      <w:r>
+        <w:rPr>
+          <w:highlight w:val="lightGray"/>
+        </w:rPr>
+        <w:t>y el cuestionario según el autor X es…</w:t>
+      </w:r>
+      <w:r>
+        <w:t xml:space="preserve"> el modelo de cuestionario para mi investigación es este: (y colocar el modelo de cuestionario).</w:t>
+      </w:r>
+    </w:p>
+    <w:p>
+      <w:pPr>
+        <w:pStyle w:val="Prrafodelista"/>
+        <w:ind w:left="2160"/>
+      </w:pPr>
+    </w:p>
+    <w:p>
+      <w:pPr>
+        <w:pStyle w:val="Prrafodelista"/>
+        <w:numPr>
+          <w:ilvl w:val="0"/>
+          <w:numId w:val="1"/>
+        </w:numPr>
+        <w:rPr>
+          <w:highlight w:val="lightGray"/>
+        </w:rPr>
+      </w:pPr>
+      <w:r>
+        <w:rPr>
+          <w:highlight w:val="lightGray"/>
+        </w:rPr>
+        <w:t xml:space="preserve">Variable Dependiente -&gt; se </w:t>
+      </w:r>
+      <w:r>
+        <w:rPr>
+          <w:highlight w:val="lightGray"/>
+        </w:rPr>
+        <w:t>realizará</w:t>
+      </w:r>
+      <w:r>
+        <w:rPr>
+          <w:highlight w:val="lightGray"/>
+        </w:rPr>
+        <w:t xml:space="preserve"> a través de una medición pre y post, ¿Qué es una medición antes y después del estímulo?</w:t>
+      </w:r>
+      <w:r>
+        <w:rPr>
+          <w:highlight w:val="lightGray"/>
+        </w:rPr>
+        <w:t xml:space="preserve"> </w:t>
+      </w:r>
+      <w:proofErr w:type="spellStart"/>
+      <w:r>
+        <w:rPr>
+          <w:highlight w:val="lightGray"/>
+        </w:rPr>
+        <w:t>Preexperimentos</w:t>
+      </w:r>
+      <w:proofErr w:type="spellEnd"/>
+      <w:r>
+        <w:rPr>
+          <w:highlight w:val="lightGray"/>
+        </w:rPr>
+        <w:t xml:space="preserve"> en algún libro de investigación</w:t>
+      </w:r>
+    </w:p>
+    <w:p>
+      <w:pPr>
+        <w:pStyle w:val="Prrafodelista"/>
+        <w:numPr>
+          <w:ilvl w:val="1"/>
+          <w:numId w:val="1"/>
+        </w:numPr>
+        <w:rPr>
+          <w:highlight w:val="lightGray"/>
+        </w:rPr>
+      </w:pPr>
+      <w:r>
+        <w:rPr>
+          <w:highlight w:val="lightGray"/>
+        </w:rPr>
+        <w:t xml:space="preserve">Entonces se </w:t>
+      </w:r>
+      <w:r>
+        <w:rPr>
+          <w:highlight w:val="lightGray"/>
+        </w:rPr>
+        <w:t>realizará</w:t>
+      </w:r>
+      <w:r>
+        <w:rPr>
+          <w:highlight w:val="lightGray"/>
+        </w:rPr>
+        <w:t xml:space="preserve"> un cuadro donde contenga la fecha de la medición y el resultado.</w:t>
+      </w:r>
+      <w:r>
+        <w:rPr>
+          <w:highlight w:val="lightGray"/>
+        </w:rPr>
+        <w:t xml:space="preserve"> Antes y después.</w:t>
+      </w:r>
+    </w:p>
+    <w:p>
+      <w:pPr>
+        <w:pStyle w:val="Prrafodelista"/>
+        <w:ind w:left="1440"/>
+      </w:pPr>
+    </w:p>
+    <w:p>
+      <w:pPr>
+        <w:pStyle w:val="Prrafodelista"/>
+        <w:numPr>
+          <w:ilvl w:val="0"/>
+          <w:numId w:val="1"/>
+        </w:numPr>
+        <w:rPr>
+          <w:highlight w:val="lightGray"/>
+        </w:rPr>
+      </w:pPr>
+      <w:r>
+        <w:rPr>
+          <w:highlight w:val="lightGray"/>
+        </w:rPr>
+        <w:t>Para los que van a realizar algún desarrollo poner en no más de un párrafo explicando cual será la metodología de desarrollo que se va a utilizar, de preferencia formal pero se puede usar metodología ágil pero tiene que estar documentada (</w:t>
+      </w:r>
+      <w:proofErr w:type="spellStart"/>
+      <w:r>
+        <w:rPr>
+          <w:highlight w:val="lightGray"/>
+        </w:rPr>
+        <w:t>uml</w:t>
+      </w:r>
+      <w:proofErr w:type="spellEnd"/>
+      <w:r>
+        <w:rPr>
+          <w:highlight w:val="lightGray"/>
+        </w:rPr>
+        <w:t xml:space="preserve">, </w:t>
+      </w:r>
+      <w:proofErr w:type="spellStart"/>
+      <w:r>
+        <w:rPr>
+          <w:highlight w:val="lightGray"/>
+        </w:rPr>
+        <w:t>rup</w:t>
+      </w:r>
+      <w:proofErr w:type="spellEnd"/>
+      <w:r>
+        <w:rPr>
+          <w:highlight w:val="lightGray"/>
+        </w:rPr>
+        <w:t xml:space="preserve">, scrum, </w:t>
+      </w:r>
+      <w:proofErr w:type="spellStart"/>
+      <w:r>
+        <w:rPr>
+          <w:highlight w:val="lightGray"/>
+        </w:rPr>
+        <w:t>extrem</w:t>
+      </w:r>
+      <w:proofErr w:type="spellEnd"/>
+      <w:r>
+        <w:rPr>
+          <w:highlight w:val="lightGray"/>
+        </w:rPr>
+        <w:t xml:space="preserve"> </w:t>
+      </w:r>
+      <w:proofErr w:type="spellStart"/>
+      <w:r>
+        <w:rPr>
+          <w:highlight w:val="lightGray"/>
+        </w:rPr>
+        <w:t>programing</w:t>
+      </w:r>
+      <w:proofErr w:type="spellEnd"/>
+      <w:r>
+        <w:rPr>
+          <w:highlight w:val="lightGray"/>
+        </w:rPr>
+        <w:t xml:space="preserve">, prototipos, cascada -&gt; con esta metodología se tiene que implementar o hacer los capítulos de la elaboración de lo que vamos a hacer, si se escogiera </w:t>
+      </w:r>
+      <w:proofErr w:type="spellStart"/>
+      <w:r>
+        <w:rPr>
+          <w:highlight w:val="lightGray"/>
+        </w:rPr>
+        <w:t>rup</w:t>
+      </w:r>
+      <w:proofErr w:type="spellEnd"/>
+      <w:r>
+        <w:rPr>
+          <w:highlight w:val="lightGray"/>
+        </w:rPr>
+        <w:t xml:space="preserve"> entonces en los capítulos 5 y 6</w:t>
+      </w:r>
+      <w:r>
+        <w:rPr>
+          <w:highlight w:val="lightGray"/>
+        </w:rPr>
+        <w:t xml:space="preserve"> se debe de documentar</w:t>
+      </w:r>
+      <w:r>
+        <w:rPr>
+          <w:highlight w:val="lightGray"/>
+        </w:rPr>
+        <w:t xml:space="preserve"> las técnicas de </w:t>
+      </w:r>
+      <w:proofErr w:type="spellStart"/>
+      <w:r>
+        <w:rPr>
+          <w:highlight w:val="lightGray"/>
+        </w:rPr>
+        <w:t>rup</w:t>
+      </w:r>
+      <w:proofErr w:type="spellEnd"/>
+      <w:r>
+        <w:rPr>
+          <w:highlight w:val="lightGray"/>
+        </w:rPr>
+        <w:t xml:space="preserve"> de análisis y las técnicas de </w:t>
+      </w:r>
+      <w:proofErr w:type="spellStart"/>
+      <w:r>
+        <w:rPr>
+          <w:highlight w:val="lightGray"/>
+        </w:rPr>
+        <w:t>rup</w:t>
+      </w:r>
+      <w:proofErr w:type="spellEnd"/>
+      <w:r>
+        <w:rPr>
+          <w:highlight w:val="lightGray"/>
+        </w:rPr>
+        <w:t xml:space="preserve"> de diseño)</w:t>
+      </w:r>
+    </w:p>
+    <w:p/>
+    <w:bookmarkStart w:id="0" w:name="_MON_1712610605"/>
+    <w:bookmarkEnd w:id="0"/>
+    <w:p>
+      <w:pPr>
+        <w:rPr>
+          <w:rFonts w:ascii="Times New Roman" w:hAnsi="Times New Roman" w:cs="Times New Roman"/>
+          <w:sz w:val="24"/>
+          <w:szCs w:val="24"/>
+        </w:rPr>
+      </w:pPr>
+      <w:r>
+        <w:rPr>
+          <w:rFonts w:ascii="Times New Roman" w:hAnsi="Times New Roman" w:cs="Times New Roman"/>
+          <w:sz w:val="24"/>
+          <w:szCs w:val="24"/>
+        </w:rPr>
+        <w:object w:dxaOrig="9736" w:dyaOrig="5405" w14:anchorId="6B31D095">
+          <v:shapetype id="_x0000_t75" coordsize="21600,21600" o:spt="75" o:preferrelative="t" path="m@4@5l@4@11@9@11@9@5xe" filled="f" stroked="f">
+            <v:stroke joinstyle="miter"/>
+            <v:formulas>
+              <v:f eqn="if lineDrawn pixelLineWidth 0"/>
+              <v:f eqn="sum @0 1 0"/>
+              <v:f eqn="sum 0 0 @1"/>
+              <v:f eqn="prod @2 1 2"/>
+              <v:f eqn="prod @3 21600 pixelWidth"/>
+              <v:f eqn="prod @3 21600 pixelHeight"/>
+              <v:f eqn="sum @0 0 1"/>
+              <v:f eqn="prod @6 1 2"/>
+              <v:f eqn="prod @7 21600 pixelWidth"/>
+              <v:f eqn="sum @8 21600 0"/>
+              <v:f eqn="prod @7 21600 pixelHeight"/>
+              <v:f eqn="sum @10 21600 0"/>
+            </v:formulas>
+            <v:path o:extrusionok="f" gradientshapeok="t" o:connecttype="rect"/>
+            <o:lock v:ext="edit" aspectratio="t"/>
+          </v:shapetype>
+          <v:shape id="_x0000_i1025" type="#_x0000_t75" style="width:441.75pt;height:245.25pt" o:ole="">
+            <v:imagedata r:id="rId8" o:title=""/>
+          </v:shape>
+          <o:OLEObject Type="Embed" ProgID="Excel.Sheet.12" ShapeID="_x0000_i1025" DrawAspect="Content" ObjectID="_1712676410" r:id="rId9"/>
+        </w:object>
+      </w:r>
+    </w:p>
     <w:p/>
     <w:sectPr>
       <w:pgSz w:w="12240" w:h="15840"/>
@@ -192,6 +559,103 @@
     </w:sectPr>
   </w:body>
 </w:document>
+</file>
+
+<file path=word/numbering.xml><?xml version="1.0" encoding="utf-8"?>
+<w:numbering xmlns:wpc="http://schemas.microsoft.com/office/word/2010/wordprocessingCanvas" xmlns:cx="http://schemas.microsoft.com/office/drawing/2014/chartex" xmlns:cx1="http://schemas.microsoft.com/office/drawing/2015/9/8/chartex" xmlns:cx2="http://schemas.microsoft.com/office/drawing/2015/10/21/chartex" xmlns:cx3="http://schemas.microsoft.com/office/drawing/2016/5/9/chartex" xmlns:cx4="http://schemas.microsoft.com/office/drawing/2016/5/10/chartex" xmlns:cx5="http://schemas.microsoft.com/office/drawing/2016/5/11/chartex" xmlns:cx6="http://schemas.microsoft.com/office/drawing/2016/5/12/chartex" xmlns:cx7="http://schemas.microsoft.com/office/drawing/2016/5/13/chartex" xmlns:cx8="http://schemas.microsoft.com/office/drawing/2016/5/14/chartex" xmlns:mc="http://schemas.openxmlformats.org/markup-compatibility/2006" xmlns:aink="http://schemas.microsoft.com/office/drawing/2016/ink" xmlns:am3d="http://schemas.microsoft.com/office/drawing/2017/model3d" xmlns:o="urn:schemas-microsoft-com:office:office" xmlns:r="http://schemas.openxmlformats.org/officeDocument/2006/relationships" xmlns:m="http://schemas.openxmlformats.org/officeDocument/2006/math" xmlns:v="urn:schemas-microsoft-com:vml" xmlns:wp14="http://schemas.microsoft.com/office/word/2010/wordprocessingDrawing" xmlns:wp="http://schemas.openxmlformats.org/drawingml/2006/wordprocessingDrawing" xmlns:w10="urn:schemas-microsoft-com:office:word" xmlns:w="http://schemas.openxmlformats.org/wordprocessingml/2006/main" xmlns:w14="http://schemas.microsoft.com/office/word/2010/wordml" xmlns:w15="http://schemas.microsoft.com/office/word/2012/wordml" xmlns:w16cex="http://schemas.microsoft.com/office/word/2018/wordml/cex" xmlns:w16cid="http://schemas.microsoft.com/office/word/2016/wordml/cid" xmlns:w16="http://schemas.microsoft.com/office/word/2018/wordml" xmlns:w16sdtdh="http://schemas.microsoft.com/office/word/2020/wordml/sdtdatahash" xmlns:w16se="http://schemas.microsoft.com/office/word/2015/wordml/symex" xmlns:wpg="http://schemas.microsoft.com/office/word/2010/wordprocessingGroup" xmlns:wpi="http://schemas.microsoft.com/office/word/2010/wordprocessingInk" xmlns:wne="http://schemas.microsoft.com/office/word/2006/wordml" xmlns:wps="http://schemas.microsoft.com/office/word/2010/wordprocessingShape" mc:Ignorable="w14 w15 w16se w16cid w16 w16cex w16sdtdh wp14">
+  <w:abstractNum w:abstractNumId="0" w15:restartNumberingAfterBreak="0">
+    <w:nsid w:val="51AA2D9F"/>
+    <w:multiLevelType w:val="hybridMultilevel"/>
+    <w:tmpl w:val="79C879FA"/>
+    <w:lvl w:ilvl="0" w:tplc="29D055F2">
+      <w:start w:val="1"/>
+      <w:numFmt w:val="decimal"/>
+      <w:lvlText w:val="%1."/>
+      <w:lvlJc w:val="left"/>
+      <w:pPr>
+        <w:ind w:left="720" w:hanging="360"/>
+      </w:pPr>
+      <w:rPr>
+        <w:rFonts w:hint="default"/>
+      </w:rPr>
+    </w:lvl>
+    <w:lvl w:ilvl="1" w:tplc="040A0019">
+      <w:start w:val="1"/>
+      <w:numFmt w:val="lowerLetter"/>
+      <w:lvlText w:val="%2."/>
+      <w:lvlJc w:val="left"/>
+      <w:pPr>
+        <w:ind w:left="1440" w:hanging="360"/>
+      </w:pPr>
+    </w:lvl>
+    <w:lvl w:ilvl="2" w:tplc="040A001B">
+      <w:start w:val="1"/>
+      <w:numFmt w:val="lowerRoman"/>
+      <w:lvlText w:val="%3."/>
+      <w:lvlJc w:val="right"/>
+      <w:pPr>
+        <w:ind w:left="2160" w:hanging="180"/>
+      </w:pPr>
+    </w:lvl>
+    <w:lvl w:ilvl="3" w:tplc="040A000F" w:tentative="1">
+      <w:start w:val="1"/>
+      <w:numFmt w:val="decimal"/>
+      <w:lvlText w:val="%4."/>
+      <w:lvlJc w:val="left"/>
+      <w:pPr>
+        <w:ind w:left="2880" w:hanging="360"/>
+      </w:pPr>
+    </w:lvl>
+    <w:lvl w:ilvl="4" w:tplc="040A0019" w:tentative="1">
+      <w:start w:val="1"/>
+      <w:numFmt w:val="lowerLetter"/>
+      <w:lvlText w:val="%5."/>
+      <w:lvlJc w:val="left"/>
+      <w:pPr>
+        <w:ind w:left="3600" w:hanging="360"/>
+      </w:pPr>
+    </w:lvl>
+    <w:lvl w:ilvl="5" w:tplc="040A001B" w:tentative="1">
+      <w:start w:val="1"/>
+      <w:numFmt w:val="lowerRoman"/>
+      <w:lvlText w:val="%6."/>
+      <w:lvlJc w:val="right"/>
+      <w:pPr>
+        <w:ind w:left="4320" w:hanging="180"/>
+      </w:pPr>
+    </w:lvl>
+    <w:lvl w:ilvl="6" w:tplc="040A000F" w:tentative="1">
+      <w:start w:val="1"/>
+      <w:numFmt w:val="decimal"/>
+      <w:lvlText w:val="%7."/>
+      <w:lvlJc w:val="left"/>
+      <w:pPr>
+        <w:ind w:left="5040" w:hanging="360"/>
+      </w:pPr>
+    </w:lvl>
+    <w:lvl w:ilvl="7" w:tplc="040A0019" w:tentative="1">
+      <w:start w:val="1"/>
+      <w:numFmt w:val="lowerLetter"/>
+      <w:lvlText w:val="%8."/>
+      <w:lvlJc w:val="left"/>
+      <w:pPr>
+        <w:ind w:left="5760" w:hanging="360"/>
+      </w:pPr>
+    </w:lvl>
+    <w:lvl w:ilvl="8" w:tplc="040A001B" w:tentative="1">
+      <w:start w:val="1"/>
+      <w:numFmt w:val="lowerRoman"/>
+      <w:lvlText w:val="%9."/>
+      <w:lvlJc w:val="right"/>
+      <w:pPr>
+        <w:ind w:left="6480" w:hanging="180"/>
+      </w:pPr>
+    </w:lvl>
+  </w:abstractNum>
+  <w:num w:numId="1" w16cid:durableId="1598706320">
+    <w:abstractNumId w:val="0"/>
+  </w:num>
+</w:numbering>
 </file>
 
 <file path=word/styles.xml><?xml version="1.0" encoding="utf-8"?>
@@ -623,6 +1087,17 @@
     <w:semiHidden/>
     <w:unhideWhenUsed/>
   </w:style>
+  <w:style w:type="paragraph" w:styleId="Prrafodelista">
+    <w:name w:val="List Paragraph"/>
+    <w:basedOn w:val="Normal"/>
+    <w:uiPriority w:val="34"/>
+    <w:qFormat/>
+    <w:rsid w:val="009945B5"/>
+    <w:pPr>
+      <w:ind w:left="720"/>
+      <w:contextualSpacing/>
+    </w:pPr>
+  </w:style>
 </w:styles>
 </file>
 

</xml_diff>